<commit_message>
Resumen y abstract escritos
</commit_message>
<xml_diff>
--- a/Memoria TFG NoteApp.docx
+++ b/Memoria TFG NoteApp.docx
@@ -202,22 +202,22 @@
           <w:rFonts w:ascii="Arial" w:hAnsi="Arial" w:cs="Arial"/>
           <w:b/>
           <w:bCs/>
-          <w:color w:val="FF0000"/>
           <w:sz w:val="28"/>
           <w:szCs w:val="28"/>
         </w:rPr>
       </w:pPr>
+      <w:proofErr w:type="spellStart"/>
       <w:r>
         <w:rPr>
           <w:rFonts w:ascii="Arial" w:hAnsi="Arial" w:cs="Arial"/>
           <w:b/>
           <w:bCs/>
-          <w:color w:val="FF0000"/>
           <w:sz w:val="28"/>
           <w:szCs w:val="28"/>
         </w:rPr>
-        <w:t>TÍTULO DEL PROYECTO</w:t>
-      </w:r>
+        <w:t>NoteApp</w:t>
+      </w:r>
+      <w:proofErr w:type="spellEnd"/>
     </w:p>
     <w:p>
       <w:pPr>
@@ -381,11 +381,10 @@
           <w:rFonts w:ascii="Arial" w:hAnsi="Arial" w:cs="Arial"/>
           <w:b/>
           <w:bCs/>
-          <w:color w:val="FF0000"/>
           <w:sz w:val="28"/>
           <w:szCs w:val="28"/>
         </w:rPr>
-        <w:t>NOMBRE DEL CICLO</w:t>
+        <w:t>Desarrollo de Aplicaciones Multiplataforma</w:t>
       </w:r>
     </w:p>
     <w:p>
@@ -442,17 +441,60 @@
     <w:p>
       <w:pPr>
         <w:jc w:val="center"/>
-      </w:pPr>
-      <w:r>
         <w:rPr>
           <w:rFonts w:ascii="Arial" w:hAnsi="Arial" w:cs="Arial"/>
           <w:b/>
           <w:bCs/>
-          <w:color w:val="FF0000"/>
           <w:sz w:val="28"/>
           <w:szCs w:val="28"/>
         </w:rPr>
-        <w:t>NOMBRE Y APELLIDOS</w:t>
+      </w:pPr>
+      <w:r>
+        <w:rPr>
+          <w:rFonts w:ascii="Arial" w:hAnsi="Arial" w:cs="Arial"/>
+          <w:b/>
+          <w:bCs/>
+          <w:sz w:val="28"/>
+          <w:szCs w:val="28"/>
+        </w:rPr>
+        <w:t>Alejandro Rojas Ruiz</w:t>
+      </w:r>
+    </w:p>
+    <w:p>
+      <w:pPr>
+        <w:jc w:val="center"/>
+        <w:rPr>
+          <w:rFonts w:ascii="Arial" w:hAnsi="Arial" w:cs="Arial"/>
+          <w:b/>
+          <w:bCs/>
+          <w:sz w:val="28"/>
+          <w:szCs w:val="28"/>
+        </w:rPr>
+      </w:pPr>
+      <w:r>
+        <w:rPr>
+          <w:rFonts w:ascii="Arial" w:hAnsi="Arial" w:cs="Arial"/>
+          <w:b/>
+          <w:bCs/>
+          <w:sz w:val="28"/>
+          <w:szCs w:val="28"/>
+        </w:rPr>
+        <w:t>Iker Fernández</w:t>
+      </w:r>
+    </w:p>
+    <w:p>
+      <w:pPr>
+        <w:jc w:val="center"/>
+      </w:pPr>
+      <w:r>
+        <w:rPr>
+          <w:rFonts w:ascii="Arial" w:hAnsi="Arial" w:cs="Arial"/>
+          <w:b/>
+          <w:bCs/>
+          <w:sz w:val="28"/>
+          <w:szCs w:val="28"/>
+        </w:rPr>
+        <w:t>Enrique Moran</w:t>
       </w:r>
     </w:p>
     <w:p>
@@ -481,39 +523,116 @@
       <w:pPr>
         <w:pStyle w:val="Textbody"/>
         <w:jc w:val="start"/>
+        <w:rPr>
+          <w:color w:val="auto"/>
+        </w:rPr>
       </w:pPr>
       <w:r>
         <w:rPr>
           <w:rFonts w:ascii="Verdana, sans-serif" w:hAnsi="Verdana, sans-serif"/>
           <w:b/>
           <w:bCs/>
-          <w:color w:val="FF0000"/>
+          <w:color w:val="auto"/>
           <w:sz w:val="28"/>
           <w:szCs w:val="28"/>
         </w:rPr>
-        <w:t xml:space="preserve">Esta obra está bajo una licencia </w:t>
-      </w:r>
+        <w:t xml:space="preserve">Esta obra está bajo una licencia Reconocimiento-Compartir bajo la misma licencia 3.0 España de Creative </w:t>
+      </w:r>
+      <w:proofErr w:type="spellStart"/>
       <w:r>
         <w:rPr>
           <w:rFonts w:ascii="Verdana, sans-serif" w:hAnsi="Verdana, sans-serif"/>
           <w:b/>
           <w:bCs/>
-          <w:color w:val="FF0000"/>
+          <w:color w:val="auto"/>
           <w:sz w:val="28"/>
           <w:szCs w:val="28"/>
         </w:rPr>
-        <w:t>Reconocimiento-Compartir bajo la misma licencia 3.0 España de Creative Commons. Para ver una copia de esta licencia, visite http://creativecommons.org/licenses/by-sa/3.0/es/ o envie una carta a Creative Commons, 171 Second Street, Suite 300, San Francisco,</w:t>
-      </w:r>
+        <w:t>Commons</w:t>
+      </w:r>
+      <w:proofErr w:type="spellEnd"/>
       <w:r>
         <w:rPr>
           <w:rFonts w:ascii="Verdana, sans-serif" w:hAnsi="Verdana, sans-serif"/>
           <w:b/>
           <w:bCs/>
-          <w:color w:val="FF0000"/>
+          <w:color w:val="auto"/>
           <w:sz w:val="28"/>
           <w:szCs w:val="28"/>
         </w:rPr>
-        <w:t xml:space="preserve"> California 94105, USA.</w:t>
+        <w:t xml:space="preserve">. Para ver una copia de esta licencia, visite http://creativecommons.org/licenses/by-sa/3.0/es/ o </w:t>
+      </w:r>
+      <w:proofErr w:type="spellStart"/>
+      <w:r>
+        <w:rPr>
+          <w:rFonts w:ascii="Verdana, sans-serif" w:hAnsi="Verdana, sans-serif"/>
+          <w:b/>
+          <w:bCs/>
+          <w:color w:val="auto"/>
+          <w:sz w:val="28"/>
+          <w:szCs w:val="28"/>
+        </w:rPr>
+        <w:t>envie</w:t>
+      </w:r>
+      <w:proofErr w:type="spellEnd"/>
+      <w:r>
+        <w:rPr>
+          <w:rFonts w:ascii="Verdana, sans-serif" w:hAnsi="Verdana, sans-serif"/>
+          <w:b/>
+          <w:bCs/>
+          <w:color w:val="auto"/>
+          <w:sz w:val="28"/>
+          <w:szCs w:val="28"/>
+        </w:rPr>
+        <w:t xml:space="preserve"> una carta a Creative </w:t>
+      </w:r>
+      <w:proofErr w:type="spellStart"/>
+      <w:r>
+        <w:rPr>
+          <w:rFonts w:ascii="Verdana, sans-serif" w:hAnsi="Verdana, sans-serif"/>
+          <w:b/>
+          <w:bCs/>
+          <w:color w:val="auto"/>
+          <w:sz w:val="28"/>
+          <w:szCs w:val="28"/>
+        </w:rPr>
+        <w:t>Commons</w:t>
+      </w:r>
+      <w:proofErr w:type="spellEnd"/>
+      <w:r>
+        <w:rPr>
+          <w:rFonts w:ascii="Verdana, sans-serif" w:hAnsi="Verdana, sans-serif"/>
+          <w:b/>
+          <w:bCs/>
+          <w:color w:val="auto"/>
+          <w:sz w:val="28"/>
+          <w:szCs w:val="28"/>
+        </w:rPr>
+        <w:t xml:space="preserve">, 171 </w:t>
+      </w:r>
+      <w:proofErr w:type="spellStart"/>
+      <w:r>
+        <w:rPr>
+          <w:rFonts w:ascii="Verdana, sans-serif" w:hAnsi="Verdana, sans-serif"/>
+          <w:b/>
+          <w:bCs/>
+          <w:color w:val="auto"/>
+          <w:sz w:val="28"/>
+          <w:szCs w:val="28"/>
+        </w:rPr>
+        <w:t>Second</w:t>
+      </w:r>
+      <w:proofErr w:type="spellEnd"/>
+      <w:r>
+        <w:rPr>
+          <w:rFonts w:ascii="Verdana, sans-serif" w:hAnsi="Verdana, sans-serif"/>
+          <w:b/>
+          <w:bCs/>
+          <w:color w:val="auto"/>
+          <w:sz w:val="28"/>
+          <w:szCs w:val="28"/>
+        </w:rPr>
+        <w:t xml:space="preserve"> Street, Suite 300, San Francisco, California 94105, USA.</w:t>
       </w:r>
     </w:p>
     <w:p>
@@ -526,7 +645,6 @@
           <w:rFonts w:ascii="Arial" w:hAnsi="Arial" w:cs="Arial"/>
           <w:b/>
           <w:bCs/>
-          <w:color w:val="FF0000"/>
           <w:sz w:val="28"/>
           <w:szCs w:val="28"/>
         </w:rPr>
@@ -538,11 +656,14 @@
       <w:pPr>
         <w:pStyle w:val="Textbody"/>
         <w:jc w:val="start"/>
-      </w:pPr>
-      <w:r>
-        <w:rPr>
-          <w:rFonts w:eastAsia="Arial, Arial" w:cs="Arial, Arial"/>
-          <w:color w:val="FF0000"/>
+        <w:rPr>
+          <w:color w:val="auto"/>
+        </w:rPr>
+      </w:pPr>
+      <w:r>
+        <w:rPr>
+          <w:rFonts w:eastAsia="Arial, Arial" w:cs="Arial, Arial"/>
+          <w:color w:val="auto"/>
         </w:rPr>
         <w:t>Los autores del proyecto, si lo desean, podrán dedicar y/o agradecer el proyecto a quienes consideren oportuno.</w:t>
       </w:r>
@@ -590,8 +711,14 @@
       <w:pPr>
         <w:pStyle w:val="Textbody"/>
         <w:jc w:val="start"/>
-      </w:pPr>
-      <w:r>
+        <w:rPr>
+          <w:color w:val="FF0000"/>
+        </w:rPr>
+      </w:pPr>
+      <w:r>
+        <w:rPr>
+          <w:color w:val="FF0000"/>
+        </w:rPr>
         <w:t>Concretar en esta página el resumen ejecutivo del proyecto:</w:t>
       </w:r>
     </w:p>
@@ -605,13 +732,14 @@
         <w:jc w:val="start"/>
         <w:rPr>
           <w:rFonts w:ascii="Arial, Arial" w:eastAsia="Arial, Arial" w:hAnsi="Arial, Arial" w:cs="Arial, Arial"/>
-        </w:rPr>
-      </w:pPr>
-      <w:r>
-        <w:t>Empresa/organizac</w:t>
-      </w:r>
-      <w:r>
-        <w:t>ión que lo realiza</w:t>
+          <w:color w:val="FF0000"/>
+        </w:rPr>
+      </w:pPr>
+      <w:r>
+        <w:rPr>
+          <w:color w:val="FF0000"/>
+        </w:rPr>
+        <w:t>Empresa/organización que lo realiza</w:t>
       </w:r>
     </w:p>
     <w:p>
@@ -624,9 +752,13 @@
         <w:jc w:val="start"/>
         <w:rPr>
           <w:rFonts w:ascii="Arial, Arial" w:eastAsia="Arial, Arial" w:hAnsi="Arial, Arial" w:cs="Arial, Arial"/>
-        </w:rPr>
-      </w:pPr>
-      <w:r>
+          <w:color w:val="FF0000"/>
+        </w:rPr>
+      </w:pPr>
+      <w:r>
+        <w:rPr>
+          <w:color w:val="FF0000"/>
+        </w:rPr>
         <w:t>Necesidades que cubre</w:t>
       </w:r>
     </w:p>
@@ -640,9 +772,13 @@
         <w:jc w:val="start"/>
         <w:rPr>
           <w:rFonts w:ascii="Arial, Arial" w:eastAsia="Arial, Arial" w:hAnsi="Arial, Arial" w:cs="Arial, Arial"/>
-        </w:rPr>
-      </w:pPr>
-      <w:r>
+          <w:color w:val="FF0000"/>
+        </w:rPr>
+      </w:pPr>
+      <w:r>
+        <w:rPr>
+          <w:color w:val="FF0000"/>
+        </w:rPr>
         <w:t>Posible demanda/clientes</w:t>
       </w:r>
     </w:p>
@@ -656,15 +792,162 @@
         <w:jc w:val="start"/>
         <w:rPr>
           <w:rFonts w:ascii="Arial, Arial" w:eastAsia="Arial, Arial" w:hAnsi="Arial, Arial" w:cs="Arial, Arial"/>
-        </w:rPr>
-      </w:pPr>
-      <w:r>
+          <w:color w:val="FF0000"/>
+        </w:rPr>
+      </w:pPr>
+      <w:r>
+        <w:rPr>
+          <w:color w:val="FF0000"/>
+        </w:rPr>
         <w:t>Breve descripción de la solución que propone este proyecto</w:t>
       </w:r>
     </w:p>
     <w:p>
       <w:pPr>
+        <w:pStyle w:val="Textbody"/>
+        <w:jc w:val="start"/>
+        <w:rPr>
+          <w:color w:val="FF0000"/>
+        </w:rPr>
+      </w:pPr>
+    </w:p>
+    <w:p>
+      <w:pPr>
+        <w:pStyle w:val="Textbody"/>
+        <w:jc w:val="start"/>
+        <w:rPr>
+          <w:color w:val="auto"/>
+        </w:rPr>
+      </w:pPr>
+      <w:proofErr w:type="spellStart"/>
+      <w:r>
+        <w:rPr>
+          <w:color w:val="auto"/>
+        </w:rPr>
+        <w:t>NoteApp</w:t>
+      </w:r>
+      <w:proofErr w:type="spellEnd"/>
+      <w:r>
+        <w:rPr>
+          <w:color w:val="auto"/>
+        </w:rPr>
+        <w:t xml:space="preserve"> es una Aplicación Android que podemos categorizar como una App de productividad, concretamente de gestión de tiempo y tareas.</w:t>
+      </w:r>
+    </w:p>
+    <w:p>
+      <w:pPr>
+        <w:pStyle w:val="Textbody"/>
+        <w:jc w:val="start"/>
+        <w:rPr>
+          <w:color w:val="auto"/>
+        </w:rPr>
+      </w:pPr>
+    </w:p>
+    <w:p>
+      <w:pPr>
+        <w:pStyle w:val="Textbody"/>
+        <w:jc w:val="start"/>
+        <w:rPr>
+          <w:color w:val="auto"/>
+        </w:rPr>
+      </w:pPr>
+      <w:r>
+        <w:rPr>
+          <w:color w:val="auto"/>
+        </w:rPr>
+        <w:t xml:space="preserve">El objetivo de </w:t>
+      </w:r>
+      <w:proofErr w:type="spellStart"/>
+      <w:r>
+        <w:rPr>
+          <w:color w:val="auto"/>
+        </w:rPr>
+        <w:t>NoteApp</w:t>
+      </w:r>
+      <w:proofErr w:type="spellEnd"/>
+      <w:r>
+        <w:rPr>
+          <w:color w:val="auto"/>
+        </w:rPr>
+        <w:t xml:space="preserve"> es cubrir la necesidad de una Aplicación funcional para poder recordar tareas y eventos pero que a la vez tenga un funcionamiento clásico e intuitivo que recuerde al funcionamiento de una agenda en papel tradicional, por lo tanto el diseño y funcionamiento de la misma irán dirigidos a la semejanza con una agenda en papel</w:t>
+      </w:r>
+    </w:p>
+    <w:p>
+      <w:pPr>
+        <w:pStyle w:val="Textbody"/>
+        <w:jc w:val="start"/>
+        <w:rPr>
+          <w:color w:val="auto"/>
+        </w:rPr>
+      </w:pPr>
+    </w:p>
+    <w:p>
+      <w:pPr>
+        <w:pStyle w:val="Textbody"/>
+        <w:jc w:val="start"/>
+        <w:rPr>
+          <w:color w:val="auto"/>
+        </w:rPr>
+      </w:pPr>
+      <w:r>
+        <w:rPr>
+          <w:color w:val="auto"/>
+        </w:rPr>
+        <w:t>Para ello la idea es desarrollar una aplicación con una pantalla principal que permita recordarnos que tareas debemos realizar en el día, así como introducir nuevas, modificar o eliminar las mismas. Alrededor de todo ello implementamos un diseño atractivo de ventanas con temas personalizables</w:t>
+      </w:r>
+    </w:p>
+    <w:p>
+      <w:pPr>
+        <w:pStyle w:val="Textbody"/>
+        <w:jc w:val="start"/>
+        <w:rPr>
+          <w:color w:val="auto"/>
+        </w:rPr>
+      </w:pPr>
+    </w:p>
+    <w:p>
+      <w:pPr>
+        <w:pStyle w:val="Textbody"/>
+        <w:jc w:val="start"/>
+        <w:rPr>
+          <w:color w:val="auto"/>
+        </w:rPr>
+      </w:pPr>
+      <w:r>
+        <w:rPr>
+          <w:color w:val="auto"/>
+        </w:rPr>
+        <w:t>Conseguimos así que el usuario pueda aumentar su productividad considerablemente, además de que reducir el espacio y peso que supondría una agenda tradicional en papel, así como la mejor aceptación de la nueva tecnología al ser lo más semejante posible al método que el usuario venía usando toda la vida</w:t>
+      </w:r>
+    </w:p>
+    <w:p>
+      <w:pPr>
+        <w:pStyle w:val="Textbody"/>
+        <w:jc w:val="start"/>
+        <w:rPr>
+          <w:color w:val="auto"/>
+        </w:rPr>
+      </w:pPr>
+    </w:p>
+    <w:p>
+      <w:pPr>
+        <w:pStyle w:val="Textbody"/>
+        <w:jc w:val="start"/>
+        <w:rPr>
+          <w:color w:val="auto"/>
+        </w:rPr>
+      </w:pPr>
+      <w:r>
+        <w:rPr>
+          <w:color w:val="auto"/>
+        </w:rPr>
+        <w:t>Se parte de una aplicación ya desarrollada previamente por nosotros mismos que cumple las necesidades más básicas y el esqueleto de la propia App. El objetivo del proyecto es tratar el software de una forma empresarial de alto nivel, es decir, partimos de una aplicación principal básica, sobre la que vamos a desarrollar nuevos módulos y nueva funcionalidad, de forma que en cada sprint podamos añadir cada vez mas funcionalidades nuevas a la aplicación</w:t>
+      </w:r>
+    </w:p>
+    <w:p>
+      <w:pPr>
         <w:pageBreakBefore/>
+        <w:ind w:start="70.80pt" w:hanging="70.80pt"/>
         <w:jc w:val="center"/>
         <w:rPr>
           <w:rFonts w:ascii="Arial, Arial" w:eastAsia="Arial, Arial" w:hAnsi="Arial, Arial" w:cs="Arial, Arial"/>
@@ -694,27 +977,232 @@
     <w:p>
       <w:pPr>
         <w:pStyle w:val="Textbody"/>
-        <w:ind w:hanging="18pt"/>
         <w:jc w:val="start"/>
-      </w:pPr>
-      <w:r>
-        <w:rPr>
-          <w:rFonts w:eastAsia="Arial, Arial" w:cs="Arial, Arial"/>
-          <w:color w:val="FF0000"/>
-        </w:rPr>
-        <w:t>Traducción</w:t>
-      </w:r>
-      <w:r>
-        <w:rPr>
-          <w:rFonts w:eastAsia="Arial, Arial" w:cs="Arial, Arial"/>
-        </w:rPr>
-        <w:t xml:space="preserve"> al inglés del resumen realizado en el punto anterior.</w:t>
-      </w:r>
+        <w:rPr>
+          <w:color w:val="auto"/>
+        </w:rPr>
+      </w:pPr>
     </w:p>
     <w:p>
       <w:pPr>
         <w:pStyle w:val="Textbody"/>
         <w:jc w:val="start"/>
+        <w:rPr>
+          <w:color w:val="auto"/>
+          <w:lang w:val="en-US"/>
+        </w:rPr>
+      </w:pPr>
+      <w:proofErr w:type="spellStart"/>
+      <w:r>
+        <w:rPr>
+          <w:color w:val="auto"/>
+          <w:lang w:val="en-US"/>
+        </w:rPr>
+        <w:t>NoteApp</w:t>
+      </w:r>
+      <w:proofErr w:type="spellEnd"/>
+      <w:r>
+        <w:rPr>
+          <w:color w:val="auto"/>
+          <w:lang w:val="en-US"/>
+        </w:rPr>
+        <w:t xml:space="preserve"> is an Android A</w:t>
+      </w:r>
+      <w:r>
+        <w:rPr>
+          <w:color w:val="auto"/>
+          <w:lang w:val="en-US"/>
+        </w:rPr>
+        <w:t xml:space="preserve">pplication which we can categorize as an productivity App, an time management and </w:t>
+      </w:r>
+      <w:proofErr w:type="spellStart"/>
+      <w:r>
+        <w:rPr>
+          <w:color w:val="auto"/>
+          <w:lang w:val="en-US"/>
+        </w:rPr>
+        <w:t>taks</w:t>
+      </w:r>
+      <w:proofErr w:type="spellEnd"/>
+      <w:r>
+        <w:rPr>
+          <w:color w:val="auto"/>
+          <w:lang w:val="en-US"/>
+        </w:rPr>
+        <w:t xml:space="preserve"> app specifically.</w:t>
+      </w:r>
+    </w:p>
+    <w:p>
+      <w:pPr>
+        <w:pStyle w:val="Textbody"/>
+        <w:jc w:val="start"/>
+        <w:rPr>
+          <w:color w:val="auto"/>
+        </w:rPr>
+      </w:pPr>
+    </w:p>
+    <w:p>
+      <w:pPr>
+        <w:pStyle w:val="Textbody"/>
+        <w:jc w:val="start"/>
+        <w:rPr>
+          <w:color w:val="auto"/>
+          <w:lang w:val="en-US"/>
+        </w:rPr>
+      </w:pPr>
+      <w:proofErr w:type="spellStart"/>
+      <w:r>
+        <w:rPr>
+          <w:color w:val="auto"/>
+          <w:lang w:val="en-US"/>
+        </w:rPr>
+        <w:t>NoteApp’s</w:t>
+      </w:r>
+      <w:proofErr w:type="spellEnd"/>
+      <w:r>
+        <w:rPr>
+          <w:color w:val="auto"/>
+          <w:lang w:val="en-US"/>
+        </w:rPr>
+        <w:t xml:space="preserve"> objective is to c</w:t>
+      </w:r>
+      <w:r>
+        <w:rPr>
+          <w:color w:val="auto"/>
+          <w:lang w:val="en-US"/>
+        </w:rPr>
+        <w:t>over the necessity of an functional Application which allow the user to remind tasks and events, but also has a classic and intuitive functionality which reminds us to a traditional paper agenda, because this design and operation in this app is focused on the similarity with an old paper agenda</w:t>
+      </w:r>
+    </w:p>
+    <w:p>
+      <w:pPr>
+        <w:pStyle w:val="Textbody"/>
+        <w:jc w:val="start"/>
+        <w:rPr>
+          <w:color w:val="auto"/>
+        </w:rPr>
+      </w:pPr>
+    </w:p>
+    <w:p>
+      <w:pPr>
+        <w:pStyle w:val="Textbody"/>
+        <w:jc w:val="start"/>
+        <w:rPr>
+          <w:color w:val="auto"/>
+          <w:lang w:val="en-US"/>
+        </w:rPr>
+      </w:pPr>
+      <w:r>
+        <w:rPr>
+          <w:color w:val="auto"/>
+          <w:lang w:val="en-US"/>
+        </w:rPr>
+        <w:t>To do this the i</w:t>
+      </w:r>
+      <w:r>
+        <w:rPr>
+          <w:color w:val="auto"/>
+          <w:lang w:val="en-US"/>
+        </w:rPr>
+        <w:t xml:space="preserve">dea is to develop an application with a main screen that allows us to remind which task we have to </w:t>
+      </w:r>
+      <w:r>
+        <w:rPr>
+          <w:color w:val="auto"/>
+          <w:lang w:val="en-US"/>
+        </w:rPr>
+        <w:t xml:space="preserve">perform throughout the day as well as add, modify or delete them. Surrounding this we implement an attractive and customizable windows design </w:t>
+      </w:r>
+    </w:p>
+    <w:p>
+      <w:pPr>
+        <w:pStyle w:val="Textbody"/>
+        <w:jc w:val="start"/>
+        <w:rPr>
+          <w:color w:val="auto"/>
+        </w:rPr>
+      </w:pPr>
+    </w:p>
+    <w:p>
+      <w:pPr>
+        <w:pStyle w:val="Textbody"/>
+        <w:jc w:val="start"/>
+        <w:rPr>
+          <w:color w:val="auto"/>
+          <w:lang w:val="en-US"/>
+        </w:rPr>
+      </w:pPr>
+      <w:r>
+        <w:rPr>
+          <w:color w:val="auto"/>
+          <w:lang w:val="en-US"/>
+        </w:rPr>
+        <w:t xml:space="preserve">We </w:t>
+      </w:r>
+      <w:proofErr w:type="spellStart"/>
+      <w:r>
+        <w:rPr>
+          <w:color w:val="auto"/>
+          <w:lang w:val="en-US"/>
+        </w:rPr>
+        <w:t>achive</w:t>
+      </w:r>
+      <w:proofErr w:type="spellEnd"/>
+      <w:r>
+        <w:rPr>
+          <w:color w:val="auto"/>
+          <w:lang w:val="en-US"/>
+        </w:rPr>
+        <w:t xml:space="preserve"> in this w</w:t>
+      </w:r>
+      <w:r>
+        <w:rPr>
+          <w:color w:val="auto"/>
+          <w:lang w:val="en-US"/>
+        </w:rPr>
+        <w:t>ay the user’s productivity enhance considerably, in addition to reduce space and weight that an old fashioned agenda supposes, as well as a better new technology acceptation as this is similar to the old fashioned productivity methods</w:t>
+      </w:r>
+    </w:p>
+    <w:p>
+      <w:pPr>
+        <w:pStyle w:val="Textbody"/>
+        <w:jc w:val="start"/>
+        <w:rPr>
+          <w:color w:val="auto"/>
+        </w:rPr>
+      </w:pPr>
+    </w:p>
+    <w:p>
+      <w:pPr>
+        <w:pStyle w:val="Textbody"/>
+        <w:jc w:val="start"/>
+        <w:rPr>
+          <w:color w:val="auto"/>
+          <w:lang w:val="en-US"/>
+        </w:rPr>
+      </w:pPr>
+      <w:r>
+        <w:rPr>
+          <w:color w:val="auto"/>
+          <w:lang w:val="en-US"/>
+        </w:rPr>
+        <w:t>We start from a p</w:t>
+      </w:r>
+      <w:r>
+        <w:rPr>
+          <w:color w:val="auto"/>
+          <w:lang w:val="en-US"/>
+        </w:rPr>
+        <w:t>reviously developed application by us that cover the most basic necessities and framework of the App. The project objective is to work professionally with the software, starting from an basic main application and working over it to develop new modules and functionalities, so each sprint we can add more and more new functionalities to the app</w:t>
+      </w:r>
+    </w:p>
+    <w:p>
+      <w:pPr>
+        <w:pStyle w:val="Textbody"/>
+        <w:jc w:val="start"/>
+        <w:rPr>
+          <w:lang w:val="en-US"/>
+        </w:rPr>
       </w:pPr>
     </w:p>
     <w:p>
@@ -760,7 +1248,7 @@
           <w:tab w:val="end" w:leader="dot" w:pos="513.05pt"/>
         </w:tabs>
       </w:pPr>
-      <w:hyperlink r:id="rId7" w:history="1">
+      <w:hyperlink w:anchor="__RefHeading__2216_364215148" w:history="1">
         <w:r>
           <w:t xml:space="preserve"> 1 INTRODUCCIÓN</w:t>
         </w:r>
@@ -777,7 +1265,7 @@
           <w:tab w:val="end" w:leader="dot" w:pos="513.05pt"/>
         </w:tabs>
       </w:pPr>
-      <w:hyperlink r:id="rId8" w:history="1">
+      <w:hyperlink w:anchor="__RefHeading__4307_478974897" w:history="1">
         <w:r>
           <w:t xml:space="preserve"> 2 NECESIDADES DEL SECTOR PRODUCTIVO </w:t>
         </w:r>
@@ -795,7 +1283,7 @@
           <w:tab w:val="end" w:leader="dot" w:pos="489.05pt"/>
         </w:tabs>
       </w:pPr>
-      <w:hyperlink r:id="rId9" w:history="1">
+      <w:hyperlink w:anchor="__RefHeading__4644_1717060311" w:history="1">
         <w:r>
           <w:t xml:space="preserve"> 2.1 Análisis de la situación actual</w:t>
         </w:r>
@@ -813,7 +1301,7 @@
           <w:tab w:val="end" w:leader="dot" w:pos="489.05pt"/>
         </w:tabs>
       </w:pPr>
-      <w:hyperlink r:id="rId10" w:history="1">
+      <w:hyperlink w:anchor="__RefHeading__4646_1717060311" w:history="1">
         <w:r>
           <w:t xml:space="preserve"> 2.2 Necesidades del cliente y oportunidad de negocio </w:t>
         </w:r>
@@ -831,7 +1319,7 @@
           <w:tab w:val="end" w:leader="dot" w:pos="489.05pt"/>
         </w:tabs>
       </w:pPr>
-      <w:hyperlink r:id="rId11" w:history="1">
+      <w:hyperlink w:anchor="__RefHeading__4648_1717060311" w:history="1">
         <w:r>
           <w:t xml:space="preserve"> 2.3 El nuevo proyecto: Nombre del proyecto</w:t>
         </w:r>
@@ -848,7 +1336,7 @@
           <w:tab w:val="end" w:leader="dot" w:pos="513.05pt"/>
         </w:tabs>
       </w:pPr>
-      <w:hyperlink r:id="rId12" w:history="1">
+      <w:hyperlink w:anchor="__RefHeading__4309_478974897" w:history="1">
         <w:r>
           <w:t xml:space="preserve"> 3 DISEÑO DEL PROYECTO</w:t>
         </w:r>
@@ -866,7 +1354,7 @@
           <w:tab w:val="end" w:leader="dot" w:pos="489.05pt"/>
         </w:tabs>
       </w:pPr>
-      <w:hyperlink r:id="rId13" w:history="1">
+      <w:hyperlink w:anchor="__RefHeading__864_980353409" w:history="1">
         <w:r>
           <w:t xml:space="preserve"> 3.1 Fases del proyecto</w:t>
         </w:r>
@@ -884,7 +1372,7 @@
           <w:tab w:val="end" w:leader="dot" w:pos="489.05pt"/>
         </w:tabs>
       </w:pPr>
-      <w:hyperlink r:id="rId14" w:history="1">
+      <w:hyperlink w:anchor="__RefHeading__866_980353409" w:history="1">
         <w:r>
           <w:t xml:space="preserve"> 3.1.1 Análisis</w:t>
         </w:r>
@@ -902,12 +1390,9 @@
           <w:tab w:val="end" w:leader="dot" w:pos="489.05pt"/>
         </w:tabs>
       </w:pPr>
-      <w:hyperlink r:id="rId15" w:history="1">
+      <w:hyperlink w:anchor="__RefHeading__868_980353409" w:history="1">
         <w:r>
-          <w:t xml:space="preserve"> </w:t>
-        </w:r>
-        <w:r>
-          <w:t>3.1.2 Diseño</w:t>
+          <w:t xml:space="preserve"> 3.1.2 Diseño</w:t>
         </w:r>
         <w:r>
           <w:tab/>
@@ -923,7 +1408,7 @@
           <w:tab w:val="end" w:leader="dot" w:pos="489.05pt"/>
         </w:tabs>
       </w:pPr>
-      <w:hyperlink r:id="rId16" w:history="1">
+      <w:hyperlink w:anchor="__RefHeading__870_980353409" w:history="1">
         <w:r>
           <w:t xml:space="preserve"> 3.1.3 Implementación</w:t>
         </w:r>
@@ -941,7 +1426,7 @@
           <w:tab w:val="end" w:leader="dot" w:pos="489.05pt"/>
         </w:tabs>
       </w:pPr>
-      <w:hyperlink r:id="rId17" w:history="1">
+      <w:hyperlink w:anchor="__RefHeading__928_1438982970" w:history="1">
         <w:r>
           <w:t xml:space="preserve"> 3.1.4 Pruebas    </w:t>
         </w:r>
@@ -959,7 +1444,7 @@
           <w:tab w:val="end" w:leader="dot" w:pos="489.05pt"/>
         </w:tabs>
       </w:pPr>
-      <w:hyperlink r:id="rId18" w:history="1">
+      <w:hyperlink w:anchor="__RefHeading__874_980353409" w:history="1">
         <w:r>
           <w:t xml:space="preserve"> 3.2 Objetivos a conseguir</w:t>
         </w:r>
@@ -977,7 +1462,7 @@
           <w:tab w:val="end" w:leader="dot" w:pos="489.05pt"/>
         </w:tabs>
       </w:pPr>
-      <w:hyperlink r:id="rId19" w:history="1">
+      <w:hyperlink w:anchor="__RefHeading__876_980353409" w:history="1">
         <w:r>
           <w:t xml:space="preserve"> 3.3 Previsión de recursos materiales y humanos necesarios</w:t>
         </w:r>
@@ -995,7 +1480,7 @@
           <w:tab w:val="end" w:leader="dot" w:pos="489.05pt"/>
         </w:tabs>
       </w:pPr>
-      <w:hyperlink r:id="rId20" w:history="1">
+      <w:hyperlink w:anchor="__RefHeading__878_980353409" w:history="1">
         <w:r>
           <w:t xml:space="preserve"> 3.4 Presupuesto económico.</w:t>
         </w:r>
@@ -1012,7 +1497,7 @@
           <w:tab w:val="end" w:leader="dot" w:pos="513.05pt"/>
         </w:tabs>
       </w:pPr>
-      <w:hyperlink r:id="rId21" w:history="1">
+      <w:hyperlink w:anchor="__RefHeading__4311_478974897" w:history="1">
         <w:r>
           <w:t xml:space="preserve"> 4 PLANIFICACIÓN DE LA EJECUCIÓN DEL PROYECTO</w:t>
         </w:r>
@@ -1030,7 +1515,7 @@
           <w:tab w:val="end" w:leader="dot" w:pos="489.05pt"/>
         </w:tabs>
       </w:pPr>
-      <w:hyperlink r:id="rId22" w:history="1">
+      <w:hyperlink w:anchor="__RefHeading__938_1438982970" w:history="1">
         <w:r>
           <w:t xml:space="preserve"> 4.1 Fase de Análisis</w:t>
         </w:r>
@@ -1048,7 +1533,7 @@
           <w:tab w:val="end" w:leader="dot" w:pos="489.05pt"/>
         </w:tabs>
       </w:pPr>
-      <w:hyperlink r:id="rId23" w:history="1">
+      <w:hyperlink w:anchor="__RefHeading__940_1438982970" w:history="1">
         <w:r>
           <w:t xml:space="preserve"> 4.2 Fase de diseño</w:t>
         </w:r>
@@ -1066,7 +1551,7 @@
           <w:tab w:val="end" w:leader="dot" w:pos="489.05pt"/>
         </w:tabs>
       </w:pPr>
-      <w:hyperlink r:id="rId24" w:history="1">
+      <w:hyperlink w:anchor="__RefHeading__942_1438982970" w:history="1">
         <w:r>
           <w:t xml:space="preserve"> 4.3 Fase de Implementación</w:t>
         </w:r>
@@ -1084,7 +1569,7 @@
           <w:tab w:val="end" w:leader="dot" w:pos="489.05pt"/>
         </w:tabs>
       </w:pPr>
-      <w:hyperlink r:id="rId25" w:history="1">
+      <w:hyperlink w:anchor="__RefHeading__944_1438982970" w:history="1">
         <w:r>
           <w:t xml:space="preserve"> 4.4 Fase de pruebas</w:t>
         </w:r>
@@ -1101,7 +1586,7 @@
           <w:tab w:val="end" w:leader="dot" w:pos="513.05pt"/>
         </w:tabs>
       </w:pPr>
-      <w:hyperlink r:id="rId26" w:history="1">
+      <w:hyperlink w:anchor="__RefHeading__4313_478974897" w:history="1">
         <w:r>
           <w:t xml:space="preserve"> 5 DEFINICIÓN DE PROCEDIMIENTOS DE CONTROL Y EVALUACIÓN</w:t>
         </w:r>
@@ -1118,7 +1603,7 @@
           <w:tab w:val="end" w:leader="dot" w:pos="513.05pt"/>
         </w:tabs>
       </w:pPr>
-      <w:hyperlink r:id="rId27" w:history="1">
+      <w:hyperlink w:anchor="__RefHeading__4319_478974897" w:history="1">
         <w:r>
           <w:t xml:space="preserve"> 6 FUENTES</w:t>
         </w:r>
@@ -1135,7 +1620,7 @@
           <w:tab w:val="end" w:leader="dot" w:pos="513.05pt"/>
         </w:tabs>
       </w:pPr>
-      <w:hyperlink r:id="rId28" w:history="1">
+      <w:hyperlink w:anchor="__RefHeading__4321_478974897" w:history="1">
         <w:r>
           <w:t xml:space="preserve"> 7 ANEXOS</w:t>
         </w:r>
@@ -1153,7 +1638,7 @@
           <w:tab w:val="end" w:leader="dot" w:pos="489.05pt"/>
         </w:tabs>
       </w:pPr>
-      <w:hyperlink r:id="rId29" w:history="1">
+      <w:hyperlink w:anchor="__RefHeading__7110_478974897" w:history="1">
         <w:r>
           <w:t xml:space="preserve"> 7.1 Guía de estilo</w:t>
         </w:r>
@@ -1223,40 +1708,27 @@
           <w:rFonts w:ascii="Arial, Arial" w:eastAsia="Arial, Arial" w:hAnsi="Arial, Arial" w:cs="Arial, Arial"/>
           <w:color w:val="FF0000"/>
         </w:rPr>
-        <w:t>Administración de</w:t>
+        <w:t>Administración de  Sistemas Informáticos en Red</w:t>
       </w:r>
       <w:r>
         <w:rPr>
           <w:rFonts w:ascii="Arial, Arial" w:eastAsia="Arial, Arial" w:hAnsi="Arial, Arial" w:cs="Arial, Arial"/>
-          <w:color w:val="FF0000"/>
-        </w:rPr>
-        <w:t xml:space="preserve">  Sistemas Informáticos en Red</w:t>
-      </w:r>
-      <w:r>
+        </w:rPr>
+        <w:t>. El módulo de Proyecto complementa, la formación establecida para el resto de los módulos profesionales que integran el título en las funciones de análisis del contexto, diseño del proyecto y organización de la ejecución.</w:t>
+      </w:r>
+    </w:p>
+    <w:p>
+      <w:pPr>
+        <w:pStyle w:val="Textbody"/>
         <w:rPr>
           <w:rFonts w:ascii="Arial, Arial" w:eastAsia="Arial, Arial" w:hAnsi="Arial, Arial" w:cs="Arial, Arial"/>
         </w:rPr>
-        <w:t>. El módulo de Proyecto complementa, la formación establecida para el resto de los módulos profesionales que integran el título en las funciones de análisis del contexto, diseño del proyecto y organización de la ejecución.</w:t>
-      </w:r>
-    </w:p>
-    <w:p>
-      <w:pPr>
-        <w:pStyle w:val="Textbody"/>
+      </w:pPr>
+      <w:r>
         <w:rPr>
           <w:rFonts w:ascii="Arial, Arial" w:eastAsia="Arial, Arial" w:hAnsi="Arial, Arial" w:cs="Arial, Arial"/>
         </w:rPr>
-      </w:pPr>
-      <w:r>
-        <w:rPr>
-          <w:rFonts w:ascii="Arial, Arial" w:eastAsia="Arial, Arial" w:hAnsi="Arial, Arial" w:cs="Arial, Arial"/>
-        </w:rPr>
-        <w:t>Con</w:t>
-      </w:r>
-      <w:r>
-        <w:rPr>
-          <w:rFonts w:ascii="Arial, Arial" w:eastAsia="Arial, Arial" w:hAnsi="Arial, Arial" w:cs="Arial, Arial"/>
-        </w:rPr>
-        <w:t>cretar en esta página:</w:t>
+        <w:t>Concretar en esta página:</w:t>
       </w:r>
     </w:p>
     <w:p>
@@ -1320,10 +1792,7 @@
         <w:pStyle w:val="Textbody"/>
       </w:pPr>
       <w:r>
-        <w:t xml:space="preserve">A continuación se identifican las necesidades detectadas en el sector productivo que originan la </w:t>
-      </w:r>
-      <w:r>
-        <w:t>oportunidad de negocio que se detalla en los siguientes puntos.</w:t>
+        <w:t>A continuación se identifican las necesidades detectadas en el sector productivo que originan la oportunidad de negocio que se detalla en los siguientes puntos.</w:t>
       </w:r>
     </w:p>
     <w:p>
@@ -1361,13 +1830,21 @@
         <w:rPr>
           <w:color w:val="FF0000"/>
         </w:rPr>
-        <w:t>Por ejemplo cuántas pymes hay, cuántas no tienen pagina web, o infraestructura de red....en Ma</w:t>
-      </w:r>
-      <w:r>
-        <w:rPr>
-          <w:color w:val="FF0000"/>
-        </w:rPr>
-        <w:t>drid, en la zona centro....</w:t>
+        <w:t xml:space="preserve">Por ejemplo cuántas pymes hay, cuántas no tienen </w:t>
+      </w:r>
+      <w:proofErr w:type="spellStart"/>
+      <w:r>
+        <w:rPr>
+          <w:color w:val="FF0000"/>
+        </w:rPr>
+        <w:t>pagina</w:t>
+      </w:r>
+      <w:proofErr w:type="spellEnd"/>
+      <w:r>
+        <w:rPr>
+          <w:color w:val="FF0000"/>
+        </w:rPr>
+        <w:t xml:space="preserve"> web, o infraestructura de red....en Madrid, en la zona centro....</w:t>
       </w:r>
     </w:p>
     <w:p>
@@ -1391,13 +1868,7 @@
         <w:rPr>
           <w:color w:val="FF0000"/>
         </w:rPr>
-        <w:t xml:space="preserve">Explicar la necesidad del cliente o de los posibles clientes:   eliminar inconsistencias, duplicidades, incrementar el número de clientes, abordar nuevas líneas de </w:t>
-      </w:r>
-      <w:r>
-        <w:rPr>
-          <w:color w:val="FF0000"/>
-        </w:rPr>
-        <w:t>negocio, mejorar la competitividad,</w:t>
+        <w:t>Explicar la necesidad del cliente o de los posibles clientes:   eliminar inconsistencias, duplicidades, incrementar el número de clientes, abordar nuevas líneas de negocio, mejorar la competitividad,</w:t>
       </w:r>
     </w:p>
     <w:p>
@@ -1453,13 +1924,35 @@
         <w:rPr>
           <w:color w:val="FF0000"/>
         </w:rPr>
-        <w:t xml:space="preserve"> de los clientes (madrid capital, pueblos de la sierra, barrios perifericos....</w:t>
-      </w:r>
-      <w:r>
-        <w:rPr>
-          <w:color w:val="FF0000"/>
-        </w:rPr>
-        <w:t>)</w:t>
+        <w:t xml:space="preserve"> de los clientes (</w:t>
+      </w:r>
+      <w:proofErr w:type="spellStart"/>
+      <w:r>
+        <w:rPr>
+          <w:color w:val="FF0000"/>
+        </w:rPr>
+        <w:t>madrid</w:t>
+      </w:r>
+      <w:proofErr w:type="spellEnd"/>
+      <w:r>
+        <w:rPr>
+          <w:color w:val="FF0000"/>
+        </w:rPr>
+        <w:t xml:space="preserve"> capital, pueblos de la sierra, barrios </w:t>
+      </w:r>
+      <w:proofErr w:type="spellStart"/>
+      <w:r>
+        <w:rPr>
+          <w:color w:val="FF0000"/>
+        </w:rPr>
+        <w:t>perifericos</w:t>
+      </w:r>
+      <w:proofErr w:type="spellEnd"/>
+      <w:r>
+        <w:rPr>
+          <w:color w:val="FF0000"/>
+        </w:rPr>
+        <w:t>....)</w:t>
       </w:r>
     </w:p>
     <w:p>
@@ -1554,13 +2047,21 @@
         <w:rPr>
           <w:color w:val="FF0000"/>
         </w:rPr>
-        <w:t xml:space="preserve"> de negocio/producto (por ejemplo VozIP,</w:t>
-      </w:r>
-      <w:r>
-        <w:rPr>
-          <w:color w:val="FF0000"/>
-        </w:rPr>
-        <w:t xml:space="preserve"> desarrollo de software embarcado...)</w:t>
+        <w:t xml:space="preserve"> de negocio/producto (por ejemplo </w:t>
+      </w:r>
+      <w:proofErr w:type="spellStart"/>
+      <w:r>
+        <w:rPr>
+          <w:color w:val="FF0000"/>
+        </w:rPr>
+        <w:t>VozIP</w:t>
+      </w:r>
+      <w:proofErr w:type="spellEnd"/>
+      <w:r>
+        <w:rPr>
+          <w:color w:val="FF0000"/>
+        </w:rPr>
+        <w:t>, desarrollo de software embarcado...)</w:t>
       </w:r>
     </w:p>
     <w:p>
@@ -1590,13 +2091,7 @@
         <w:rPr>
           <w:color w:val="FF0000"/>
         </w:rPr>
-        <w:t xml:space="preserve"> a otros sectores</w:t>
-      </w:r>
-      <w:r>
-        <w:rPr>
-          <w:color w:val="FF0000"/>
-        </w:rPr>
-        <w:t xml:space="preserve"> (además del sector terrestre ampliar al sector aéreo)</w:t>
+        <w:t xml:space="preserve"> a otros sectores (además del sector terrestre ampliar al sector aéreo)</w:t>
       </w:r>
     </w:p>
     <w:p>
@@ -1634,14 +2129,7 @@
           <w:rFonts w:eastAsia="Arial, Arial" w:cs="Arial, Arial"/>
           <w:color w:val="FF0000"/>
         </w:rPr>
-        <w:t>Desarrollo</w:t>
-      </w:r>
-      <w:r>
-        <w:rPr>
-          <w:rFonts w:eastAsia="Arial, Arial" w:cs="Arial, Arial"/>
-          <w:color w:val="FF0000"/>
-        </w:rPr>
-        <w:t xml:space="preserve"> software</w:t>
+        <w:t>Desarrollo software</w:t>
       </w:r>
     </w:p>
     <w:p>
@@ -1814,14 +2302,7 @@
           <w:rFonts w:eastAsia="Arial, Arial" w:cs="Arial, Arial"/>
           <w:color w:val="FF0000"/>
         </w:rPr>
-        <w:t xml:space="preserve">Qué </w:t>
-      </w:r>
-      <w:r>
-        <w:rPr>
-          <w:rFonts w:eastAsia="Arial, Arial" w:cs="Arial, Arial"/>
-          <w:color w:val="FF0000"/>
-        </w:rPr>
-        <w:t>tiene que hacer</w:t>
+        <w:t>Qué tiene que hacer</w:t>
       </w:r>
     </w:p>
     <w:p>
@@ -1933,49 +2414,41 @@
           <w:b/>
           <w:bCs/>
         </w:rPr>
-        <w:t>2.3.3 Obligaciones fiscales, laborales  y de prevención</w:t>
-      </w:r>
-      <w:r>
+        <w:t>2.3.3 Obligaciones fiscales, laborales  y de prevención de riesgo</w:t>
+      </w:r>
+    </w:p>
+    <w:p>
+      <w:pPr>
+        <w:pStyle w:val="Textbody"/>
+        <w:rPr>
+          <w:rFonts w:eastAsia="Arial, Arial" w:cs="Arial, Arial"/>
+          <w:color w:val="FF0000"/>
+        </w:rPr>
+      </w:pPr>
+      <w:r>
+        <w:rPr>
+          <w:rFonts w:eastAsia="Arial, Arial" w:cs="Arial, Arial"/>
+          <w:color w:val="FF0000"/>
+        </w:rPr>
+        <w:t>Resumir las principales obligaciones fiscales, laborales y de prevención de riesgos que conlleva el nuevo negocio.</w:t>
+      </w:r>
+    </w:p>
+    <w:p>
+      <w:pPr>
+        <w:pStyle w:val="Textbody"/>
+        <w:ind w:hanging="18pt"/>
         <w:rPr>
           <w:rFonts w:eastAsia="Arial, Arial" w:cs="Arial, Arial"/>
           <w:b/>
           <w:bCs/>
         </w:rPr>
-        <w:t xml:space="preserve"> de riesgo</w:t>
-      </w:r>
-    </w:p>
-    <w:p>
-      <w:pPr>
-        <w:pStyle w:val="Textbody"/>
-        <w:rPr>
-          <w:rFonts w:eastAsia="Arial, Arial" w:cs="Arial, Arial"/>
-          <w:color w:val="FF0000"/>
-        </w:rPr>
-      </w:pPr>
-      <w:r>
-        <w:rPr>
-          <w:rFonts w:eastAsia="Arial, Arial" w:cs="Arial, Arial"/>
-          <w:color w:val="FF0000"/>
-        </w:rPr>
-        <w:t>Resumir las principales obligaciones fiscales, laborales y de prevención de riesgos que conlleva el nuevo negocio.</w:t>
-      </w:r>
-    </w:p>
-    <w:p>
-      <w:pPr>
-        <w:pStyle w:val="Textbody"/>
-        <w:ind w:hanging="18pt"/>
+      </w:pPr>
+      <w:r>
         <w:rPr>
           <w:rFonts w:eastAsia="Arial, Arial" w:cs="Arial, Arial"/>
           <w:b/>
           <w:bCs/>
         </w:rPr>
-      </w:pPr>
-      <w:r>
-        <w:rPr>
-          <w:rFonts w:eastAsia="Arial, Arial" w:cs="Arial, Arial"/>
-          <w:b/>
-          <w:bCs/>
-        </w:rPr>
         <w:t>2.3.4 Ayudas/subvenciones</w:t>
       </w:r>
     </w:p>
@@ -1992,14 +2465,23 @@
           <w:rFonts w:eastAsia="Arial, Arial" w:cs="Arial, Arial"/>
           <w:color w:val="FF0000"/>
         </w:rPr>
-        <w:t xml:space="preserve">Incluir las ayudas/subvenciones susceptibles de se concedidas para la puesta en marcha del </w:t>
-      </w:r>
-      <w:r>
-        <w:rPr>
-          <w:rFonts w:eastAsia="Arial, Arial" w:cs="Arial, Arial"/>
-          <w:color w:val="FF0000"/>
-        </w:rPr>
-        <w:t>proyecto.</w:t>
+        <w:t xml:space="preserve">Incluir las ayudas/subvenciones susceptibles de </w:t>
+      </w:r>
+      <w:proofErr w:type="spellStart"/>
+      <w:r>
+        <w:rPr>
+          <w:rFonts w:eastAsia="Arial, Arial" w:cs="Arial, Arial"/>
+          <w:color w:val="FF0000"/>
+        </w:rPr>
+        <w:t>se</w:t>
+      </w:r>
+      <w:proofErr w:type="spellEnd"/>
+      <w:r>
+        <w:rPr>
+          <w:rFonts w:eastAsia="Arial, Arial" w:cs="Arial, Arial"/>
+          <w:color w:val="FF0000"/>
+        </w:rPr>
+        <w:t xml:space="preserve"> concedidas para la puesta en marcha del proyecto.</w:t>
       </w:r>
     </w:p>
     <w:p>
@@ -2026,10 +2508,7 @@
       </w:pPr>
       <w:bookmarkStart w:id="6" w:name="__RefHeading__864_980353409"/>
       <w:r>
-        <w:t>Fases del pro</w:t>
-      </w:r>
-      <w:r>
-        <w:t>yecto</w:t>
+        <w:t>Fases del proyecto</w:t>
       </w:r>
       <w:bookmarkEnd w:id="6"/>
     </w:p>
@@ -2064,14 +2543,7 @@
           <w:rFonts w:eastAsia="Arial, Arial" w:cs="Arial, Arial"/>
           <w:color w:val="FF0000"/>
         </w:rPr>
-        <w:t>En esta fase se establecerán los requisitos del proyecto, distinguiendo entre los funcionale</w:t>
-      </w:r>
-      <w:r>
-        <w:rPr>
-          <w:rFonts w:eastAsia="Arial, Arial" w:cs="Arial, Arial"/>
-          <w:color w:val="FF0000"/>
-        </w:rPr>
-        <w:t>s y no funcionales.</w:t>
+        <w:t>En esta fase se establecerán los requisitos del proyecto, distinguiendo entre los funcionales y no funcionales.</w:t>
       </w:r>
     </w:p>
     <w:p>
@@ -2109,14 +2581,23 @@
           <w:rFonts w:eastAsia="Arial, Arial" w:cs="Arial, Arial"/>
           <w:color w:val="FF0000"/>
         </w:rPr>
-        <w:t>Por ejemplo: en un call center atender a 10 clientes a la vez, dar respuesta satisfactoria en un tiempo menor de 30 minutos, tiempo de espera en llamadas inferior a u</w:t>
-      </w:r>
-      <w:r>
-        <w:rPr>
-          <w:rFonts w:eastAsia="Arial, Arial" w:cs="Arial, Arial"/>
-          <w:color w:val="FF0000"/>
-        </w:rPr>
-        <w:t>n minuto...</w:t>
+        <w:t xml:space="preserve">Por ejemplo: en un </w:t>
+      </w:r>
+      <w:proofErr w:type="spellStart"/>
+      <w:r>
+        <w:rPr>
+          <w:rFonts w:eastAsia="Arial, Arial" w:cs="Arial, Arial"/>
+          <w:color w:val="FF0000"/>
+        </w:rPr>
+        <w:t>call</w:t>
+      </w:r>
+      <w:proofErr w:type="spellEnd"/>
+      <w:r>
+        <w:rPr>
+          <w:rFonts w:eastAsia="Arial, Arial" w:cs="Arial, Arial"/>
+          <w:color w:val="FF0000"/>
+        </w:rPr>
+        <w:t xml:space="preserve"> center atender a 10 clientes a la vez, dar respuesta satisfactoria en un tiempo menor de 30 minutos, tiempo de espera en llamadas inferior a un minuto...</w:t>
       </w:r>
     </w:p>
     <w:p>
@@ -2171,14 +2652,7 @@
           <w:rFonts w:eastAsia="Arial, Arial" w:cs="Arial, Arial"/>
           <w:color w:val="FF0000"/>
         </w:rPr>
-        <w:t xml:space="preserve">Tiene que quedar claro además el alcance y las </w:t>
-      </w:r>
-      <w:r>
-        <w:rPr>
-          <w:rFonts w:eastAsia="Arial, Arial" w:cs="Arial, Arial"/>
-          <w:color w:val="FF0000"/>
-        </w:rPr>
-        <w:t>restricciones del sistema.</w:t>
+        <w:t>Tiene que quedar claro además el alcance y las restricciones del sistema.</w:t>
       </w:r>
     </w:p>
     <w:p>
@@ -2262,14 +2736,7 @@
           <w:rFonts w:eastAsia="Arial, Arial" w:cs="Arial, Arial"/>
           <w:color w:val="FF0000"/>
         </w:rPr>
-        <w:t xml:space="preserve">Definir la estructura de la aplicación, el diseño de los </w:t>
-      </w:r>
-      <w:r>
-        <w:rPr>
-          <w:rFonts w:eastAsia="Arial, Arial" w:cs="Arial, Arial"/>
-          <w:color w:val="FF0000"/>
-        </w:rPr>
-        <w:t>componentes (BBDD, servidor web, clientes...)</w:t>
+        <w:t>Definir la estructura de la aplicación, el diseño de los componentes (BBDD, servidor web, clientes...)</w:t>
       </w:r>
     </w:p>
     <w:p>
@@ -2320,14 +2787,7 @@
           <w:rFonts w:eastAsia="Arial, Arial" w:cs="Arial, Arial"/>
           <w:color w:val="FF0000"/>
         </w:rPr>
-        <w:t>Por ejemplo, se lleva a cabo la implementación de la página web en el lenguaje que se haya determinado, la creación de las tablas d</w:t>
-      </w:r>
-      <w:r>
-        <w:rPr>
-          <w:rFonts w:eastAsia="Arial, Arial" w:cs="Arial, Arial"/>
-          <w:color w:val="FF0000"/>
-        </w:rPr>
-        <w:t>e la BBDD, la carga de datos...</w:t>
+        <w:t>Por ejemplo, se lleva a cabo la implementación de la página web en el lenguaje que se haya determinado, la creación de las tablas de la BBDD, la carga de datos...</w:t>
       </w:r>
     </w:p>
     <w:p>
@@ -2357,33 +2817,23 @@
         <w:pStyle w:val="Textbody"/>
       </w:pPr>
       <w:r>
-        <w:t>Son muchas pruebas que pueden realizarse en un proyecto, para eliminar los posibles errores y garantizar su correcto funcionamiento. Los casos de prueba establecen las condiciones/variables que permitirán determ</w:t>
-      </w:r>
-      <w:r>
-        <w:t>inar si los requisitos establecidos se cumplen o no. A continuación se detallan algunos de los casos de prueba que se ejecutarán para comprobar la correcta construcción de este proyecto.</w:t>
-      </w:r>
-    </w:p>
-    <w:p>
-      <w:pPr>
-        <w:pStyle w:val="Textbody"/>
-        <w:rPr>
-          <w:rFonts w:eastAsia="Arial, Arial" w:cs="Arial, Arial"/>
-          <w:color w:val="FF0000"/>
-        </w:rPr>
-      </w:pPr>
-      <w:r>
-        <w:rPr>
-          <w:rFonts w:eastAsia="Arial, Arial" w:cs="Arial, Arial"/>
-          <w:color w:val="FF0000"/>
-        </w:rPr>
-        <w:t>A modo de ejemplo se facilitan los campos de una posible plantilla pa</w:t>
-      </w:r>
-      <w:r>
-        <w:rPr>
-          <w:rFonts w:eastAsia="Arial, Arial" w:cs="Arial, Arial"/>
-          <w:color w:val="FF0000"/>
-        </w:rPr>
-        <w:t>ra definir casos de pruebas, que deberá modificarse como se estime oportuno en función del proyecto y las pruebas que se consideren oportunas realizar.</w:t>
+        <w:t>Son muchas pruebas que pueden realizarse en un proyecto, para eliminar los posibles errores y garantizar su correcto funcionamiento. Los casos de prueba establecen las condiciones/variables que permitirán determinar si los requisitos establecidos se cumplen o no. A continuación se detallan algunos de los casos de prueba que se ejecutarán para comprobar la correcta construcción de este proyecto.</w:t>
+      </w:r>
+    </w:p>
+    <w:p>
+      <w:pPr>
+        <w:pStyle w:val="Textbody"/>
+        <w:rPr>
+          <w:rFonts w:eastAsia="Arial, Arial" w:cs="Arial, Arial"/>
+          <w:color w:val="FF0000"/>
+        </w:rPr>
+      </w:pPr>
+      <w:r>
+        <w:rPr>
+          <w:rFonts w:eastAsia="Arial, Arial" w:cs="Arial, Arial"/>
+          <w:color w:val="FF0000"/>
+        </w:rPr>
+        <w:t>A modo de ejemplo se facilitan los campos de una posible plantilla para definir casos de pruebas, que deberá modificarse como se estime oportuno en función del proyecto y las pruebas que se consideren oportunas realizar.</w:t>
       </w:r>
     </w:p>
     <w:p>
@@ -2459,14 +2909,7 @@
           <w:rFonts w:eastAsia="Arial, Arial" w:cs="Arial, Arial"/>
           <w:color w:val="FF0000"/>
         </w:rPr>
-        <w:t>Descrip</w:t>
-      </w:r>
-      <w:r>
-        <w:rPr>
-          <w:rFonts w:eastAsia="Arial, Arial" w:cs="Arial, Arial"/>
-          <w:color w:val="FF0000"/>
-        </w:rPr>
-        <w:t>ción</w:t>
+        <w:t>Descripción</w:t>
       </w:r>
     </w:p>
     <w:p>
@@ -2520,14 +2963,23 @@
           <w:rFonts w:eastAsia="Arial, Arial" w:cs="Arial, Arial"/>
           <w:color w:val="FF0000"/>
         </w:rPr>
-        <w:t xml:space="preserve">Descripción de las condiciones de ejecución que se deben cumplir antes de iniciar el caso de prueba, por ejemplo, que se haya realizado correctamente el login en el </w:t>
-      </w:r>
-      <w:r>
-        <w:rPr>
-          <w:rFonts w:eastAsia="Arial, Arial" w:cs="Arial, Arial"/>
-          <w:color w:val="FF0000"/>
-        </w:rPr>
-        <w:t>sistema...</w:t>
+        <w:t xml:space="preserve">Descripción de las condiciones de ejecución que se deben cumplir antes de iniciar el caso de prueba, por ejemplo, que se haya realizado correctamente el </w:t>
+      </w:r>
+      <w:proofErr w:type="spellStart"/>
+      <w:r>
+        <w:rPr>
+          <w:rFonts w:eastAsia="Arial, Arial" w:cs="Arial, Arial"/>
+          <w:color w:val="FF0000"/>
+        </w:rPr>
+        <w:t>login</w:t>
+      </w:r>
+      <w:proofErr w:type="spellEnd"/>
+      <w:r>
+        <w:rPr>
+          <w:rFonts w:eastAsia="Arial, Arial" w:cs="Arial, Arial"/>
+          <w:color w:val="FF0000"/>
+        </w:rPr>
+        <w:t xml:space="preserve"> en el sistema...</w:t>
       </w:r>
     </w:p>
     <w:p>
@@ -2674,14 +3126,7 @@
           <w:color w:val="FF0000"/>
         </w:rPr>
         <w:lastRenderedPageBreak/>
-        <w:t xml:space="preserve">Comparación del valor </w:t>
-      </w:r>
-      <w:r>
-        <w:rPr>
-          <w:rFonts w:eastAsia="Arial, Arial" w:cs="Arial, Arial"/>
-          <w:color w:val="FF0000"/>
-        </w:rPr>
-        <w:t>esperado y obtenido para concluir, finalmente, si el aspecto chequeado por el caso de prueba confirma el correcto funcionamiento del proyecto o elevación detallada del correspondiente error.</w:t>
+        <w:t>Comparación del valor esperado y obtenido para concluir, finalmente, si el aspecto chequeado por el caso de prueba confirma el correcto funcionamiento del proyecto o elevación detallada del correspondiente error.</w:t>
       </w:r>
     </w:p>
     <w:p>
@@ -2708,14 +3153,7 @@
           <w:rFonts w:eastAsia="Arial, Arial" w:cs="Arial, Arial"/>
           <w:color w:val="FF0000"/>
         </w:rPr>
-        <w:t>A modo de ejemplo se facilitan los campos de una posible plantil</w:t>
-      </w:r>
-      <w:r>
-        <w:rPr>
-          <w:rFonts w:eastAsia="Arial, Arial" w:cs="Arial, Arial"/>
-          <w:color w:val="FF0000"/>
-        </w:rPr>
-        <w:t>la para reportar los errores detectados en los casos de prueba ejecutados.</w:t>
+        <w:t>A modo de ejemplo se facilitan los campos de una posible plantilla para reportar los errores detectados en los casos de prueba ejecutados.</w:t>
       </w:r>
     </w:p>
     <w:p>
@@ -2791,14 +3229,7 @@
           <w:rFonts w:eastAsia="Arial, Arial" w:cs="Arial, Arial"/>
           <w:color w:val="FF0000"/>
         </w:rPr>
-        <w:t>Comparación del valor esperado y obtenido para concluir, finalmente, si el aspecto chequeado por el caso de prueba confirma</w:t>
-      </w:r>
-      <w:r>
-        <w:rPr>
-          <w:rFonts w:eastAsia="Arial, Arial" w:cs="Arial, Arial"/>
-          <w:color w:val="FF0000"/>
-        </w:rPr>
-        <w:t xml:space="preserve"> el correcto funcionamiento del proyecto o elevación detallada del correspondiente error.</w:t>
+        <w:t>Comparación del valor esperado y obtenido para concluir, finalmente, si el aspecto chequeado por el caso de prueba confirma el correcto funcionamiento del proyecto o elevación detallada del correspondiente error.</w:t>
       </w:r>
     </w:p>
     <w:p>
@@ -2871,14 +3302,7 @@
           <w:rFonts w:eastAsia="Arial, Arial" w:cs="Arial, Arial"/>
           <w:color w:val="FF0000"/>
         </w:rPr>
-        <w:t>Detallar la posible forma de corregir el prob</w:t>
-      </w:r>
-      <w:r>
-        <w:rPr>
-          <w:rFonts w:eastAsia="Arial, Arial" w:cs="Arial, Arial"/>
-          <w:color w:val="FF0000"/>
-        </w:rPr>
-        <w:t>lema</w:t>
+        <w:t>Detallar la posible forma de corregir el problema</w:t>
       </w:r>
     </w:p>
     <w:p>
@@ -2958,14 +3382,7 @@
           <w:rFonts w:eastAsia="Arial, Arial" w:cs="Arial, Arial"/>
           <w:color w:val="FF0000"/>
         </w:rPr>
-        <w:t>Se pueden diferenciar objetivos que son para el desarrollo (cumplimiento de los requisitos técnicos) de</w:t>
-      </w:r>
-      <w:r>
-        <w:rPr>
-          <w:rFonts w:eastAsia="Arial, Arial" w:cs="Arial, Arial"/>
-          <w:color w:val="FF0000"/>
-        </w:rPr>
-        <w:t>l proyecto o bien del negocio, de la empresa, financieros,...</w:t>
+        <w:t>Se pueden diferenciar objetivos que son para el desarrollo (cumplimiento de los requisitos técnicos) del proyecto o bien del negocio, de la empresa, financieros,...</w:t>
       </w:r>
     </w:p>
     <w:p>
@@ -3045,14 +3462,7 @@
           <w:rFonts w:eastAsia="Arial, Arial" w:cs="Arial, Arial"/>
           <w:color w:val="FF0000"/>
         </w:rPr>
-        <w:t xml:space="preserve">Facturar </w:t>
-      </w:r>
-      <w:r>
-        <w:rPr>
-          <w:rFonts w:eastAsia="Arial, Arial" w:cs="Arial, Arial"/>
-          <w:color w:val="FF0000"/>
-        </w:rPr>
-        <w:t>100.000.00 en 2015</w:t>
+        <w:t>Facturar 100.000.00 en 2015</w:t>
       </w:r>
     </w:p>
     <w:p>
@@ -3125,13 +3535,7 @@
         <w:rPr>
           <w:color w:val="FF0000"/>
         </w:rPr>
-        <w:t xml:space="preserve">Se tendrá  en cuenta las herramientas y la formación necesaria para </w:t>
-      </w:r>
-      <w:r>
-        <w:rPr>
-          <w:color w:val="FF0000"/>
-        </w:rPr>
-        <w:t>desarrollar las actividades que requiere el proyecto, así como el tiempo  para llevarlo a cabo.</w:t>
+        <w:t>Se tendrá  en cuenta las herramientas y la formación necesaria para desarrollar las actividades que requiere el proyecto, así como el tiempo  para llevarlo a cabo.</w:t>
       </w:r>
     </w:p>
     <w:p>
@@ -3180,13 +3584,7 @@
         <w:rPr>
           <w:rFonts w:eastAsia="Arial, Arial" w:cs="Arial, Arial"/>
         </w:rPr>
-        <w:t>A continuación se deta</w:t>
-      </w:r>
-      <w:r>
-        <w:rPr>
-          <w:rFonts w:eastAsia="Arial, Arial" w:cs="Arial, Arial"/>
-        </w:rPr>
-        <w:t>llan las actividades/tareas/procedimientos por cada una de las fases del proyecto previamente establecidas.</w:t>
+        <w:t>A continuación se detallan las actividades/tareas/procedimientos por cada una de las fases del proyecto previamente establecidas.</w:t>
       </w:r>
     </w:p>
     <w:p>
@@ -3280,10 +3678,7 @@
         <w:pStyle w:val="Textbody"/>
       </w:pPr>
       <w:r>
-        <w:t>Para solventar los problemas que plantea el proyecto puede ser necesario contra</w:t>
-      </w:r>
-      <w:r>
-        <w:t>tar personal, formarlo en determinadas metodologías/herramientas, comprar equipos...</w:t>
+        <w:t>Para solventar los problemas que plantea el proyecto puede ser necesario contratar personal, formarlo en determinadas metodologías/herramientas, comprar equipos...</w:t>
       </w:r>
     </w:p>
     <w:p>
@@ -3329,10 +3724,7 @@
         </w:numPr>
       </w:pPr>
       <w:r>
-        <w:t>Preparación del entorno de</w:t>
-      </w:r>
-      <w:r>
-        <w:t xml:space="preserve"> diseño</w:t>
+        <w:t>Preparación del entorno de diseño</w:t>
       </w:r>
     </w:p>
     <w:p>
@@ -3441,10 +3833,7 @@
         </w:numPr>
       </w:pPr>
       <w:r>
-        <w:t xml:space="preserve">Desarrollo de los </w:t>
-      </w:r>
-      <w:r>
-        <w:t>interfaces, los datos y los procedimientos</w:t>
+        <w:t>Desarrollo de los interfaces, los datos y los procedimientos</w:t>
       </w:r>
     </w:p>
     <w:p>
@@ -3518,10 +3907,7 @@
       </w:pPr>
       <w:r>
         <w:lastRenderedPageBreak/>
-        <w:t>Definir el proc</w:t>
-      </w:r>
-      <w:r>
-        <w:t xml:space="preserve">edimiento de evaluación de las </w:t>
+        <w:t xml:space="preserve">Definir el procedimiento de evaluación de las </w:t>
       </w:r>
       <w:r>
         <w:rPr>
@@ -3597,8 +3983,13 @@
       <w:r>
         <w:t xml:space="preserve">Incluir las páginas web, </w:t>
       </w:r>
-      <w:r>
-        <w:t>biografía,,,consultadas.</w:t>
+      <w:proofErr w:type="spellStart"/>
+      <w:r>
+        <w:t>biografía,,,consultadas</w:t>
+      </w:r>
+      <w:proofErr w:type="spellEnd"/>
+      <w:r>
+        <w:t>.</w:t>
       </w:r>
     </w:p>
     <w:p>
@@ -3670,10 +4061,7 @@
         <w:pStyle w:val="Textbody"/>
       </w:pPr>
       <w:r>
-        <w:t xml:space="preserve">Obviamente, este anexo deberá ser </w:t>
-      </w:r>
-      <w:r>
-        <w:t>eliminado del documento final a entregar.</w:t>
+        <w:t>Obviamente, este anexo deberá ser eliminado del documento final a entregar.</w:t>
       </w:r>
     </w:p>
     <w:p>
@@ -3781,10 +4169,7 @@
         <w:pStyle w:val="Textbody"/>
       </w:pPr>
       <w:r>
-        <w:t>Se evitarán las m</w:t>
-      </w:r>
-      <w:r>
-        <w:t>ayúsculas, salvo en los títulos y poco más.</w:t>
+        <w:t>Se evitarán las mayúsculas, salvo en los títulos y poco más.</w:t>
       </w:r>
     </w:p>
     <w:p>
@@ -3800,10 +4185,7 @@
         <w:pStyle w:val="Textbody"/>
       </w:pPr>
       <w:r>
-        <w:t>Se evitará la voz pasiva (casi siempre tra</w:t>
-      </w:r>
-      <w:r>
-        <w:t>ducción literal del inglés). En vez de: es desarrollado para cumplir... mejor: se desarrolla para cumplir...</w:t>
+        <w:t>Se evitará la voz pasiva (casi siempre traducción literal del inglés). En vez de: es desarrollado para cumplir... mejor: se desarrolla para cumplir...</w:t>
       </w:r>
     </w:p>
     <w:p>
@@ -3844,8 +4226,13 @@
         <w:pStyle w:val="Textbody"/>
       </w:pPr>
       <w:r>
-        <w:t>El documento se generará en formato pdf</w:t>
-      </w:r>
+        <w:t xml:space="preserve">El documento se generará en formato </w:t>
+      </w:r>
+      <w:proofErr w:type="spellStart"/>
+      <w:r>
+        <w:t>pdf</w:t>
+      </w:r>
+      <w:proofErr w:type="spellEnd"/>
       <w:r>
         <w:t>.</w:t>
       </w:r>
@@ -3906,8 +4293,8 @@
       </w:r>
     </w:p>
     <w:sectPr>
-      <w:headerReference w:type="default" r:id="rId30"/>
-      <w:footerReference w:type="default" r:id="rId31"/>
+      <w:headerReference w:type="default" r:id="rId7"/>
+      <w:footerReference w:type="default" r:id="rId8"/>
       <w:pgSz w:w="595.30pt" w:h="841.90pt"/>
       <w:pgMar w:top="49.55pt" w:right="35.35pt" w:bottom="49.55pt" w:left="70.90pt" w:header="35.40pt" w:footer="35.40pt" w:gutter="0pt"/>
       <w:cols w:space="36pt"/>
@@ -3953,12 +4340,6 @@
       <w:gridCol w:w="3260"/>
     </w:tblGrid>
     <w:tr>
-      <w:tblPrEx>
-        <w:tblCellMar>
-          <w:top w:w="0pt" w:type="dxa"/>
-          <w:bottom w:w="0pt" w:type="dxa"/>
-        </w:tblCellMar>
-      </w:tblPrEx>
       <w:tc>
         <w:tcPr>
           <w:tcW w:w="163pt" w:type="dxa"/>
@@ -4004,13 +4385,13 @@
             <w:jc w:val="center"/>
           </w:pPr>
           <w:r>
-            <w:t xml:space="preserve">Curso: </w:t>
+            <w:t>Curso</w:t>
           </w:r>
           <w:r>
-            <w:rPr>
-              <w:color w:val="FF0000"/>
-            </w:rPr>
-            <w:t>2018 / 2019</w:t>
+            <w:t xml:space="preserve">: </w:t>
+          </w:r>
+          <w:r>
+            <w:t>2021/2022</w:t>
           </w:r>
         </w:p>
       </w:tc>
@@ -4056,21 +4437,11 @@
           <w:r>
             <w:t xml:space="preserve"> de </w:t>
           </w:r>
-          <w:r>
-            <w:fldChar w:fldCharType="begin"/>
-          </w:r>
-          <w:r>
-            <w:instrText xml:space="preserve"> NUMPAGES </w:instrText>
-          </w:r>
-          <w:r>
-            <w:fldChar w:fldCharType="separate"/>
-          </w:r>
-          <w:r>
-            <w:t>19</w:t>
-          </w:r>
-          <w:r>
-            <w:fldChar w:fldCharType="end"/>
-          </w:r>
+          <w:fldSimple w:instr=" NUMPAGES ">
+            <w:r>
+              <w:t>19</w:t>
+            </w:r>
+          </w:fldSimple>
         </w:p>
       </w:tc>
     </w:tr>
@@ -4128,12 +4499,6 @@
       <w:gridCol w:w="4891"/>
     </w:tblGrid>
     <w:tr>
-      <w:tblPrEx>
-        <w:tblCellMar>
-          <w:top w:w="0pt" w:type="dxa"/>
-          <w:bottom w:w="0pt" w:type="dxa"/>
-        </w:tblCellMar>
-      </w:tblPrEx>
       <w:tc>
         <w:tcPr>
           <w:tcW w:w="244.50pt" w:type="dxa"/>
@@ -4149,18 +4514,12 @@
             <w:tabs>
               <w:tab w:val="end" w:pos="450pt"/>
             </w:tabs>
-            <w:rPr>
-              <w:rFonts w:ascii="Arial" w:hAnsi="Arial" w:cs="Arial"/>
-              <w:b/>
-              <w:bCs/>
-              <w:color w:val="FF0000"/>
-              <w:sz w:val="20"/>
-              <w:szCs w:val="20"/>
-            </w:rPr>
           </w:pPr>
+          <w:proofErr w:type="spellStart"/>
           <w:r>
-            <w:t>NOMBRE DEL PROYECTO</w:t>
+            <w:t>NoteApp</w:t>
           </w:r>
+          <w:proofErr w:type="spellEnd"/>
         </w:p>
       </w:tc>
       <w:tc>
@@ -4188,10 +4547,7 @@
             </w:rPr>
           </w:pPr>
           <w:r>
-            <w:rPr>
-              <w:color w:val="FF0000"/>
-            </w:rPr>
-            <w:t>ASIR/DAW/DAM</w:t>
+            <w:t>DAM</w:t>
           </w:r>
         </w:p>
       </w:tc>
@@ -4357,7 +4713,7 @@
     <w:nsid w:val="0E28341E"/>
     <w:multiLevelType w:val="multilevel"/>
     <w:tmpl w:val="49A2270E"/>
-    <w:styleLink w:val="List4"/>
+    <w:styleLink w:val="Lista41"/>
     <w:lvl w:ilvl="0">
       <w:numFmt w:val="bullet"/>
       <w:lvlText w:val="➢"/>
@@ -4513,7 +4869,7 @@
     <w:nsid w:val="1409616A"/>
     <w:multiLevelType w:val="multilevel"/>
     <w:tmpl w:val="C0B8F784"/>
-    <w:styleLink w:val="List3"/>
+    <w:styleLink w:val="Lista31"/>
     <w:lvl w:ilvl="0">
       <w:numFmt w:val="bullet"/>
       <w:lvlText w:val="☑"/>
@@ -4668,7 +5024,7 @@
     <w:nsid w:val="18D37CEC"/>
     <w:multiLevelType w:val="multilevel"/>
     <w:tmpl w:val="68FE5D98"/>
-    <w:styleLink w:val="List2"/>
+    <w:styleLink w:val="Lista21"/>
     <w:lvl w:ilvl="0">
       <w:numFmt w:val="bullet"/>
       <w:lvlText w:val="–"/>
@@ -7486,7 +7842,6 @@
       <w:b w:val="0"/>
       <w:color w:val="000080"/>
       <w:u w:val="none"/>
-      <w:lang/>
     </w:rPr>
   </w:style>
   <w:style w:type="character" w:customStyle="1" w:styleId="BulletSymbols">
@@ -7503,7 +7858,6 @@
     <w:rPr>
       <w:color w:val="800000"/>
       <w:u w:val="single"/>
-      <w:lang/>
     </w:rPr>
   </w:style>
   <w:style w:type="character" w:customStyle="1" w:styleId="WW8Num11z0">
@@ -7965,8 +8319,8 @@
       </w:numPr>
     </w:pPr>
   </w:style>
-  <w:style w:type="numbering" w:customStyle="1" w:styleId="List2">
-    <w:name w:val="List 2"/>
+  <w:style w:type="numbering" w:customStyle="1" w:styleId="Lista21">
+    <w:name w:val="Lista 21"/>
     <w:basedOn w:val="Sinlista"/>
     <w:pPr>
       <w:numPr>
@@ -7974,8 +8328,8 @@
       </w:numPr>
     </w:pPr>
   </w:style>
-  <w:style w:type="numbering" w:customStyle="1" w:styleId="List3">
-    <w:name w:val="List 3"/>
+  <w:style w:type="numbering" w:customStyle="1" w:styleId="Lista31">
+    <w:name w:val="Lista 31"/>
     <w:basedOn w:val="Sinlista"/>
     <w:pPr>
       <w:numPr>
@@ -7983,8 +8337,8 @@
       </w:numPr>
     </w:pPr>
   </w:style>
-  <w:style w:type="numbering" w:customStyle="1" w:styleId="List4">
-    <w:name w:val="List 4"/>
+  <w:style w:type="numbering" w:customStyle="1" w:styleId="Lista41">
+    <w:name w:val="Lista 41"/>
     <w:basedOn w:val="Sinlista"/>
     <w:pPr>
       <w:numPr>

</xml_diff>